<commit_message>
lots of work on shiny app
</commit_message>
<xml_diff>
--- a/shiny/v2/app_text/01overview.docx
+++ b/shiny/v2/app_text/01overview.docx
@@ -13,6 +13,24 @@
       <w:r>
         <w:rPr>
           <w:rFonts w:asciiTheme="minorHAnsi" w:hAnsiTheme="minorHAnsi" w:cstheme="minorHAnsi"/>
+          <w:b/>
+          <w:bCs/>
+          <w:color w:val="000000"/>
+        </w:rPr>
+        <w:t>Introduction to this web explorer</w:t>
+      </w:r>
+    </w:p>
+    <w:p>
+      <w:pPr>
+        <w:pStyle w:val="NormalWeb"/>
+        <w:spacing w:before="0" w:beforeAutospacing="0" w:after="0" w:afterAutospacing="0"/>
+        <w:rPr>
+          <w:rFonts w:asciiTheme="minorHAnsi" w:hAnsiTheme="minorHAnsi" w:cstheme="minorHAnsi"/>
+        </w:rPr>
+      </w:pPr>
+      <w:r>
+        <w:rPr>
+          <w:rFonts w:asciiTheme="minorHAnsi" w:hAnsiTheme="minorHAnsi" w:cstheme="minorHAnsi"/>
           <w:color w:val="000000"/>
         </w:rPr>
         <w:t>This web application is designed to help users explore (1) the importance of marine fisheries to human nutrition, (2) the projected impacts of climate change on the nutrient endowment of marine fisheries, and (3) the opportunities for fisheries management reforms to mitigate impacts of climate change on food and nutrition from marine seafood. Data are presented at the national scale to allow users to assess vulnerability, sensitivity, and adaptive capacity in their country.</w:t>
@@ -53,12 +71,13 @@
         <w:pStyle w:val="NormalWeb"/>
         <w:numPr>
           <w:ilvl w:val="0"/>
-          <w:numId w:val="7"/>
+          <w:numId w:val="17"/>
         </w:numPr>
         <w:spacing w:before="0" w:beforeAutospacing="0" w:after="0" w:afterAutospacing="0"/>
         <w:textAlignment w:val="baseline"/>
         <w:rPr>
           <w:rFonts w:asciiTheme="minorHAnsi" w:hAnsiTheme="minorHAnsi" w:cstheme="minorHAnsi"/>
+          <w:color w:val="000000"/>
         </w:rPr>
       </w:pPr>
       <w:r>
@@ -68,23 +87,14 @@
           <w:bCs/>
           <w:color w:val="000000"/>
         </w:rPr>
-        <w:t>Fish nutrition data:</w:t>
-      </w:r>
-      <w:r>
-        <w:rPr>
-          <w:rFonts w:asciiTheme="minorHAnsi" w:hAnsiTheme="minorHAnsi" w:cstheme="minorHAnsi"/>
-          <w:b/>
-          <w:bCs/>
-          <w:color w:val="000000"/>
-        </w:rPr>
-        <w:t xml:space="preserve"> </w:t>
-      </w:r>
-      <w:r>
-        <w:rPr>
-          <w:rFonts w:asciiTheme="minorHAnsi" w:hAnsiTheme="minorHAnsi" w:cstheme="minorHAnsi"/>
-          <w:color w:val="000000"/>
-        </w:rPr>
-        <w:t xml:space="preserve">This page allows the user to explore the nutrient content of more than 7,000 finfish species using data from </w:t>
+        <w:t xml:space="preserve">Fish nutrition data: </w:t>
+      </w:r>
+      <w:r>
+        <w:rPr>
+          <w:rFonts w:asciiTheme="minorHAnsi" w:hAnsiTheme="minorHAnsi" w:cstheme="minorHAnsi"/>
+          <w:color w:val="000000"/>
+        </w:rPr>
+        <w:t xml:space="preserve">This page allows the user to explore the nutrient content of more than 7,500 finfish species using data from </w:t>
       </w:r>
       <w:proofErr w:type="spellStart"/>
       <w:r>
@@ -100,17 +110,15 @@
           <w:rFonts w:asciiTheme="minorHAnsi" w:hAnsiTheme="minorHAnsi" w:cstheme="minorHAnsi"/>
           <w:color w:val="000000"/>
         </w:rPr>
-        <w:t xml:space="preserve"> et al. (2018). This allows the user to anticipate the nutritional consequences of (1) losing or gaining access to a stock through shifts in productivity or distribution, (2) increasing long-term yields through management reforms, or (3) retaining the stock for domestic consumption rather than export.</w:t>
-      </w:r>
+        <w:t xml:space="preserve"> et al. (2018). This allows the user to anticipate the nutritional outcomes of (1) losing or gaining access to a stock through shifts in productivity or distribution, (2) increasing long-term yields through management reforms, or (3) retaining the stock for domestic consumption rather than export.</w:t>
+      </w:r>
+      <w:bookmarkStart w:id="0" w:name="_GoBack"/>
+      <w:bookmarkEnd w:id="0"/>
     </w:p>
     <w:p>
       <w:pPr>
-        <w:pStyle w:val="NormalWeb"/>
-        <w:spacing w:before="0" w:beforeAutospacing="0" w:after="0" w:afterAutospacing="0"/>
-        <w:ind w:left="720"/>
-        <w:textAlignment w:val="baseline"/>
-        <w:rPr>
-          <w:rFonts w:asciiTheme="minorHAnsi" w:hAnsiTheme="minorHAnsi" w:cstheme="minorHAnsi"/>
+        <w:rPr>
+          <w:rFonts w:cstheme="minorHAnsi"/>
         </w:rPr>
       </w:pPr>
     </w:p>
@@ -119,7 +127,7 @@
         <w:pStyle w:val="NormalWeb"/>
         <w:numPr>
           <w:ilvl w:val="0"/>
-          <w:numId w:val="7"/>
+          <w:numId w:val="17"/>
         </w:numPr>
         <w:spacing w:before="0" w:beforeAutospacing="0" w:after="0" w:afterAutospacing="0"/>
         <w:textAlignment w:val="baseline"/>
@@ -169,7 +177,7 @@
           <w:rFonts w:asciiTheme="minorHAnsi" w:hAnsiTheme="minorHAnsi" w:cstheme="minorHAnsi"/>
           <w:color w:val="000000"/>
         </w:rPr>
-        <w:t xml:space="preserve"> (Smith et al. 2016). By illustrating the current nutritional health of countries and their reliance on marine seafood as a source of nutrition, this page allows the user to anticipate the vulnerability or resilience of countries to climate-driven changes in nutrients from fisheries. Importantly, it highlights nutritional gaps that might be worsened by climate change and must be closed through focused fisheries reforms, the expansion of other food sectors, or trade.</w:t>
+        <w:t xml:space="preserve"> (Smith et al. 2016). By illustrating the current nutritional health of countries and their reliance on marine seafood as a source of nutrition, this page allows the user to anticipate the vulnerability or resilience of countries to climate-driven changes in marine fisheries. Importantly, it highlights nutritional gaps that might be worsened by climate change and must be closed through either focused fisheries reforms, the expansion of other food sectors, or trade.</w:t>
       </w:r>
     </w:p>
     <w:p>
@@ -184,7 +192,7 @@
         <w:pStyle w:val="NormalWeb"/>
         <w:numPr>
           <w:ilvl w:val="0"/>
-          <w:numId w:val="7"/>
+          <w:numId w:val="17"/>
         </w:numPr>
         <w:spacing w:before="0" w:beforeAutospacing="0" w:after="0" w:afterAutospacing="0"/>
         <w:textAlignment w:val="baseline"/>
@@ -207,32 +215,7 @@
           <w:rFonts w:asciiTheme="minorHAnsi" w:hAnsiTheme="minorHAnsi" w:cstheme="minorHAnsi"/>
           <w:color w:val="000000"/>
         </w:rPr>
-        <w:t xml:space="preserve"> This page allows the user to explore the projected impacts of climate change on national fisheries with and without adaptive fisheries reforms and thus the consequences of climate change and fisheries adaptation on national nutrition endowments from marine fisheries. These projections are powered by combining the fisheries projections of Free et al. (2020) with the nutrient content estimates of Smith et al. (2016) and </w:t>
-      </w:r>
-      <w:proofErr w:type="spellStart"/>
-      <w:r>
-        <w:rPr>
-          <w:rFonts w:asciiTheme="minorHAnsi" w:hAnsiTheme="minorHAnsi" w:cstheme="minorHAnsi"/>
-          <w:color w:val="000000"/>
-        </w:rPr>
-        <w:t>Vaitla</w:t>
-      </w:r>
-      <w:proofErr w:type="spellEnd"/>
-      <w:r>
-        <w:rPr>
-          <w:rFonts w:asciiTheme="minorHAnsi" w:hAnsiTheme="minorHAnsi" w:cstheme="minorHAnsi"/>
-          <w:color w:val="000000"/>
-        </w:rPr>
-        <w:t xml:space="preserve"> et al. (2018). This page allows the user to anticipate the extent to </w:t>
-      </w:r>
-      <w:bookmarkStart w:id="0" w:name="_GoBack"/>
-      <w:bookmarkEnd w:id="0"/>
-      <w:r>
-        <w:rPr>
-          <w:rFonts w:asciiTheme="minorHAnsi" w:hAnsiTheme="minorHAnsi" w:cstheme="minorHAnsi"/>
-          <w:color w:val="000000"/>
-        </w:rPr>
-        <w:t>which fisheries reforms could be leveraged to fill nutritional gaps under climate change or the extent to which other food sectors or trade will have to fill nutritional gaps left or unfilled by declining fisheries. </w:t>
+        <w:t xml:space="preserve"> This page allows the user to explore the projected impacts of climate change on national fisheries with and without climate adaptive fisheries reforms and thus the consequences of climate change and fisheries adaptation on national nutrition endowments from marine fisheries. These projections are powered by combining the fisheries projections of Free et al. (2020) with the nutrient content estimates of Smith et al. (2016). This page allows the user to anticipate the extent to which fisheries reforms could be leveraged to fill nutritional gaps under climate change or the extent to which other food sectors, international trade, or food fortification will have to fill nutritional gaps widened or unfilled by declining fisheries.</w:t>
       </w:r>
     </w:p>
     <w:p>
@@ -247,7 +230,7 @@
         <w:pStyle w:val="NormalWeb"/>
         <w:numPr>
           <w:ilvl w:val="0"/>
-          <w:numId w:val="7"/>
+          <w:numId w:val="17"/>
         </w:numPr>
         <w:spacing w:before="0" w:beforeAutospacing="0" w:after="0" w:afterAutospacing="0"/>
         <w:textAlignment w:val="baseline"/>
@@ -270,23 +253,7 @@
           <w:rFonts w:asciiTheme="minorHAnsi" w:hAnsiTheme="minorHAnsi" w:cstheme="minorHAnsi"/>
           <w:color w:val="000000"/>
         </w:rPr>
-        <w:t xml:space="preserve"> This page summarizes the vulnerability of a </w:t>
-      </w:r>
-      <w:proofErr w:type="spellStart"/>
-      <w:r>
-        <w:rPr>
-          <w:rFonts w:asciiTheme="minorHAnsi" w:hAnsiTheme="minorHAnsi" w:cstheme="minorHAnsi"/>
-          <w:color w:val="000000"/>
-        </w:rPr>
-        <w:t>nations</w:t>
-      </w:r>
-      <w:proofErr w:type="spellEnd"/>
-      <w:r>
-        <w:rPr>
-          <w:rFonts w:asciiTheme="minorHAnsi" w:hAnsiTheme="minorHAnsi" w:cstheme="minorHAnsi"/>
-          <w:color w:val="000000"/>
-        </w:rPr>
-        <w:t xml:space="preserve"> food systems to climate change through the exposure, sensitivity, and adaptive capacity framework. The sensitivity is defined by level of nutritional health and reliance on fisheries. Exposure is defined by the projected rate of change in underlying nutrient availability and adaptive capacity is defined by the degree to which these impacts could be offset through reforms.</w:t>
+        <w:t xml:space="preserve"> This page presents a summary of the vulnerability of nutrient provisioning from a nation’s marine fisheries to climate change through an exposure, sensitivity, and adaptive capacity framework: (1) sensitivity is described by a country’s nutritional health and reliance on marine fisheries; (2) exposure is described by the projected rate of change in the nutrient endowment of marine fisheries; and (3) adaptive capacity is described by the degree to which these impacts could be offset through climate-adaptive fisheries reforms.</w:t>
       </w:r>
     </w:p>
     <w:p>
@@ -325,7 +292,6 @@
           <w:rFonts w:asciiTheme="minorHAnsi" w:hAnsiTheme="minorHAnsi" w:cstheme="minorHAnsi"/>
           <w:color w:val="000000"/>
         </w:rPr>
-        <w:lastRenderedPageBreak/>
         <w:t> </w:t>
       </w:r>
     </w:p>
@@ -333,7 +299,7 @@
       <w:pPr>
         <w:pStyle w:val="NormalWeb"/>
         <w:spacing w:before="0" w:beforeAutospacing="0" w:after="0" w:afterAutospacing="0"/>
-        <w:ind w:left="360"/>
+        <w:ind w:left="720"/>
         <w:rPr>
           <w:rFonts w:asciiTheme="minorHAnsi" w:hAnsiTheme="minorHAnsi" w:cstheme="minorHAnsi"/>
         </w:rPr>
@@ -417,7 +383,6 @@
     </w:p>
     <w:p>
       <w:pPr>
-        <w:ind w:left="360"/>
         <w:rPr>
           <w:rFonts w:cstheme="minorHAnsi"/>
         </w:rPr>
@@ -427,7 +392,7 @@
       <w:pPr>
         <w:pStyle w:val="NormalWeb"/>
         <w:spacing w:before="0" w:beforeAutospacing="0" w:after="0" w:afterAutospacing="0"/>
-        <w:ind w:left="360"/>
+        <w:ind w:left="720"/>
         <w:rPr>
           <w:rFonts w:asciiTheme="minorHAnsi" w:hAnsiTheme="minorHAnsi" w:cstheme="minorHAnsi"/>
         </w:rPr>
@@ -479,7 +444,7 @@
       <w:pPr>
         <w:pStyle w:val="NormalWeb"/>
         <w:spacing w:before="0" w:beforeAutospacing="0" w:after="0" w:afterAutospacing="0"/>
-        <w:ind w:left="360"/>
+        <w:ind w:left="720"/>
         <w:rPr>
           <w:rFonts w:asciiTheme="minorHAnsi" w:hAnsiTheme="minorHAnsi" w:cstheme="minorHAnsi"/>
         </w:rPr>
@@ -496,7 +461,7 @@
       <w:pPr>
         <w:pStyle w:val="NormalWeb"/>
         <w:spacing w:before="0" w:beforeAutospacing="0" w:after="0" w:afterAutospacing="0"/>
-        <w:ind w:left="360"/>
+        <w:ind w:left="720"/>
         <w:rPr>
           <w:rFonts w:asciiTheme="minorHAnsi" w:hAnsiTheme="minorHAnsi" w:cstheme="minorHAnsi"/>
         </w:rPr>
@@ -637,7 +602,7 @@
       <w:pPr>
         <w:pStyle w:val="NormalWeb"/>
         <w:spacing w:before="0" w:beforeAutospacing="0" w:after="0" w:afterAutospacing="0"/>
-        <w:ind w:left="360"/>
+        <w:ind w:left="720"/>
         <w:rPr>
           <w:rFonts w:asciiTheme="minorHAnsi" w:hAnsiTheme="minorHAnsi" w:cstheme="minorHAnsi"/>
         </w:rPr>
@@ -656,7 +621,17 @@
             <w:rFonts w:asciiTheme="minorHAnsi" w:hAnsiTheme="minorHAnsi" w:cstheme="minorHAnsi"/>
             <w:color w:val="1155CC"/>
           </w:rPr>
-          <w:t xml:space="preserve"> https://cfree.shinyapps.io/nutricast/</w:t>
+          <w:t xml:space="preserve"> </w:t>
+        </w:r>
+      </w:hyperlink>
+      <w:hyperlink r:id="rId10" w:history="1">
+        <w:r>
+          <w:rPr>
+            <w:rStyle w:val="Hyperlink"/>
+            <w:rFonts w:asciiTheme="minorHAnsi" w:hAnsiTheme="minorHAnsi" w:cstheme="minorHAnsi"/>
+            <w:color w:val="1155CC"/>
+          </w:rPr>
+          <w:t>https://emlab-ucsb.shinyapps.io/nutricast/</w:t>
         </w:r>
       </w:hyperlink>
     </w:p>
@@ -677,9 +652,9 @@
           <w:rFonts w:cstheme="minorHAnsi"/>
           <w:color w:val="000000"/>
         </w:rPr>
-        <w:t xml:space="preserve">The development of this web application was funded by the Environmental Defense Fund. All code and data for the application is available on GitHub </w:t>
-      </w:r>
-      <w:hyperlink r:id="rId10" w:history="1">
+        <w:t xml:space="preserve">The development of this web application was funded by the Environmental Defense Fund (EDF). All data and code for the application is available on GitHub </w:t>
+      </w:r>
+      <w:hyperlink r:id="rId11" w:history="1">
         <w:r>
           <w:rPr>
             <w:rStyle w:val="Hyperlink"/>
@@ -696,13 +671,6 @@
         </w:rPr>
         <w:t>.</w:t>
       </w:r>
-    </w:p>
-    <w:p>
-      <w:pPr>
-        <w:rPr>
-          <w:rFonts w:cstheme="minorHAnsi"/>
-        </w:rPr>
-      </w:pPr>
     </w:p>
     <w:p>
       <w:pPr>
@@ -724,6 +692,119 @@
 <file path=word/numbering.xml><?xml version="1.0" encoding="utf-8"?>
 <w:numbering xmlns:wpc="http://schemas.microsoft.com/office/word/2010/wordprocessingCanvas" xmlns:cx="http://schemas.microsoft.com/office/drawing/2014/chartex" xmlns:cx1="http://schemas.microsoft.com/office/drawing/2015/9/8/chartex" xmlns:cx2="http://schemas.microsoft.com/office/drawing/2015/10/21/chartex" xmlns:cx3="http://schemas.microsoft.com/office/drawing/2016/5/9/chartex" xmlns:cx4="http://schemas.microsoft.com/office/drawing/2016/5/10/chartex" xmlns:cx5="http://schemas.microsoft.com/office/drawing/2016/5/11/chartex" xmlns:cx6="http://schemas.microsoft.com/office/drawing/2016/5/12/chartex" xmlns:cx7="http://schemas.microsoft.com/office/drawing/2016/5/13/chartex" xmlns:cx8="http://schemas.microsoft.com/office/drawing/2016/5/14/chartex" xmlns:mc="http://schemas.openxmlformats.org/markup-compatibility/2006" xmlns:aink="http://schemas.microsoft.com/office/drawing/2016/ink" xmlns:am3d="http://schemas.microsoft.com/office/drawing/2017/model3d" xmlns:o="urn:schemas-microsoft-com:office:office" xmlns:r="http://schemas.openxmlformats.org/officeDocument/2006/relationships" xmlns:m="http://schemas.openxmlformats.org/officeDocument/2006/math" xmlns:v="urn:schemas-microsoft-com:vml" xmlns:wp14="http://schemas.microsoft.com/office/word/2010/wordprocessingDrawing" xmlns:wp="http://schemas.openxmlformats.org/drawingml/2006/wordprocessingDrawing" xmlns:w10="urn:schemas-microsoft-com:office:word" xmlns:w="http://schemas.openxmlformats.org/wordprocessingml/2006/main" xmlns:w14="http://schemas.microsoft.com/office/word/2010/wordml" xmlns:w15="http://schemas.microsoft.com/office/word/2012/wordml" xmlns:w16cid="http://schemas.microsoft.com/office/word/2016/wordml/cid" xmlns:w16se="http://schemas.microsoft.com/office/word/2015/wordml/symex" xmlns:wpg="http://schemas.microsoft.com/office/word/2010/wordprocessingGroup" xmlns:wpi="http://schemas.microsoft.com/office/word/2010/wordprocessingInk" xmlns:wne="http://schemas.microsoft.com/office/word/2006/wordml" xmlns:wps="http://schemas.microsoft.com/office/word/2010/wordprocessingShape" mc:Ignorable="w14 w15 w16se w16cid wp14">
   <w:abstractNum w:abstractNumId="0" w15:restartNumberingAfterBreak="0">
+    <w:nsid w:val="03A739E8"/>
+    <w:multiLevelType w:val="multilevel"/>
+    <w:tmpl w:val="8D568D74"/>
+    <w:lvl w:ilvl="0">
+      <w:start w:val="2"/>
+      <w:numFmt w:val="decimal"/>
+      <w:lvlText w:val="%1."/>
+      <w:lvlJc w:val="left"/>
+      <w:pPr>
+        <w:tabs>
+          <w:tab w:val="num" w:pos="720"/>
+        </w:tabs>
+        <w:ind w:left="720" w:hanging="360"/>
+      </w:pPr>
+    </w:lvl>
+    <w:lvl w:ilvl="1" w:tentative="1">
+      <w:start w:val="1"/>
+      <w:numFmt w:val="decimal"/>
+      <w:lvlText w:val="%2."/>
+      <w:lvlJc w:val="left"/>
+      <w:pPr>
+        <w:tabs>
+          <w:tab w:val="num" w:pos="1440"/>
+        </w:tabs>
+        <w:ind w:left="1440" w:hanging="360"/>
+      </w:pPr>
+    </w:lvl>
+    <w:lvl w:ilvl="2" w:tentative="1">
+      <w:start w:val="1"/>
+      <w:numFmt w:val="decimal"/>
+      <w:lvlText w:val="%3."/>
+      <w:lvlJc w:val="left"/>
+      <w:pPr>
+        <w:tabs>
+          <w:tab w:val="num" w:pos="2160"/>
+        </w:tabs>
+        <w:ind w:left="2160" w:hanging="360"/>
+      </w:pPr>
+    </w:lvl>
+    <w:lvl w:ilvl="3" w:tentative="1">
+      <w:start w:val="1"/>
+      <w:numFmt w:val="decimal"/>
+      <w:lvlText w:val="%4."/>
+      <w:lvlJc w:val="left"/>
+      <w:pPr>
+        <w:tabs>
+          <w:tab w:val="num" w:pos="2880"/>
+        </w:tabs>
+        <w:ind w:left="2880" w:hanging="360"/>
+      </w:pPr>
+    </w:lvl>
+    <w:lvl w:ilvl="4" w:tentative="1">
+      <w:start w:val="1"/>
+      <w:numFmt w:val="decimal"/>
+      <w:lvlText w:val="%5."/>
+      <w:lvlJc w:val="left"/>
+      <w:pPr>
+        <w:tabs>
+          <w:tab w:val="num" w:pos="3600"/>
+        </w:tabs>
+        <w:ind w:left="3600" w:hanging="360"/>
+      </w:pPr>
+    </w:lvl>
+    <w:lvl w:ilvl="5" w:tentative="1">
+      <w:start w:val="1"/>
+      <w:numFmt w:val="decimal"/>
+      <w:lvlText w:val="%6."/>
+      <w:lvlJc w:val="left"/>
+      <w:pPr>
+        <w:tabs>
+          <w:tab w:val="num" w:pos="4320"/>
+        </w:tabs>
+        <w:ind w:left="4320" w:hanging="360"/>
+      </w:pPr>
+    </w:lvl>
+    <w:lvl w:ilvl="6" w:tentative="1">
+      <w:start w:val="1"/>
+      <w:numFmt w:val="decimal"/>
+      <w:lvlText w:val="%7."/>
+      <w:lvlJc w:val="left"/>
+      <w:pPr>
+        <w:tabs>
+          <w:tab w:val="num" w:pos="5040"/>
+        </w:tabs>
+        <w:ind w:left="5040" w:hanging="360"/>
+      </w:pPr>
+    </w:lvl>
+    <w:lvl w:ilvl="7" w:tentative="1">
+      <w:start w:val="1"/>
+      <w:numFmt w:val="decimal"/>
+      <w:lvlText w:val="%8."/>
+      <w:lvlJc w:val="left"/>
+      <w:pPr>
+        <w:tabs>
+          <w:tab w:val="num" w:pos="5760"/>
+        </w:tabs>
+        <w:ind w:left="5760" w:hanging="360"/>
+      </w:pPr>
+    </w:lvl>
+    <w:lvl w:ilvl="8" w:tentative="1">
+      <w:start w:val="1"/>
+      <w:numFmt w:val="decimal"/>
+      <w:lvlText w:val="%9."/>
+      <w:lvlJc w:val="left"/>
+      <w:pPr>
+        <w:tabs>
+          <w:tab w:val="num" w:pos="6480"/>
+        </w:tabs>
+        <w:ind w:left="6480" w:hanging="360"/>
+      </w:pPr>
+    </w:lvl>
+  </w:abstractNum>
+  <w:abstractNum w:abstractNumId="1" w15:restartNumberingAfterBreak="0">
     <w:nsid w:val="06812F10"/>
     <w:multiLevelType w:val="multilevel"/>
     <w:tmpl w:val="6E5ADB04"/>
@@ -836,7 +917,7 @@
       </w:pPr>
     </w:lvl>
   </w:abstractNum>
-  <w:abstractNum w:abstractNumId="1" w15:restartNumberingAfterBreak="0">
+  <w:abstractNum w:abstractNumId="2" w15:restartNumberingAfterBreak="0">
     <w:nsid w:val="13752C08"/>
     <w:multiLevelType w:val="multilevel"/>
     <w:tmpl w:val="D340C39C"/>
@@ -949,7 +1030,233 @@
       </w:pPr>
     </w:lvl>
   </w:abstractNum>
-  <w:abstractNum w:abstractNumId="2" w15:restartNumberingAfterBreak="0">
+  <w:abstractNum w:abstractNumId="3" w15:restartNumberingAfterBreak="0">
+    <w:nsid w:val="15551522"/>
+    <w:multiLevelType w:val="multilevel"/>
+    <w:tmpl w:val="C4F69780"/>
+    <w:lvl w:ilvl="0">
+      <w:start w:val="2"/>
+      <w:numFmt w:val="decimal"/>
+      <w:lvlText w:val="%1."/>
+      <w:lvlJc w:val="left"/>
+      <w:pPr>
+        <w:tabs>
+          <w:tab w:val="num" w:pos="720"/>
+        </w:tabs>
+        <w:ind w:left="720" w:hanging="360"/>
+      </w:pPr>
+    </w:lvl>
+    <w:lvl w:ilvl="1" w:tentative="1">
+      <w:start w:val="1"/>
+      <w:numFmt w:val="decimal"/>
+      <w:lvlText w:val="%2."/>
+      <w:lvlJc w:val="left"/>
+      <w:pPr>
+        <w:tabs>
+          <w:tab w:val="num" w:pos="1440"/>
+        </w:tabs>
+        <w:ind w:left="1440" w:hanging="360"/>
+      </w:pPr>
+    </w:lvl>
+    <w:lvl w:ilvl="2" w:tentative="1">
+      <w:start w:val="1"/>
+      <w:numFmt w:val="decimal"/>
+      <w:lvlText w:val="%3."/>
+      <w:lvlJc w:val="left"/>
+      <w:pPr>
+        <w:tabs>
+          <w:tab w:val="num" w:pos="2160"/>
+        </w:tabs>
+        <w:ind w:left="2160" w:hanging="360"/>
+      </w:pPr>
+    </w:lvl>
+    <w:lvl w:ilvl="3" w:tentative="1">
+      <w:start w:val="1"/>
+      <w:numFmt w:val="decimal"/>
+      <w:lvlText w:val="%4."/>
+      <w:lvlJc w:val="left"/>
+      <w:pPr>
+        <w:tabs>
+          <w:tab w:val="num" w:pos="2880"/>
+        </w:tabs>
+        <w:ind w:left="2880" w:hanging="360"/>
+      </w:pPr>
+    </w:lvl>
+    <w:lvl w:ilvl="4" w:tentative="1">
+      <w:start w:val="1"/>
+      <w:numFmt w:val="decimal"/>
+      <w:lvlText w:val="%5."/>
+      <w:lvlJc w:val="left"/>
+      <w:pPr>
+        <w:tabs>
+          <w:tab w:val="num" w:pos="3600"/>
+        </w:tabs>
+        <w:ind w:left="3600" w:hanging="360"/>
+      </w:pPr>
+    </w:lvl>
+    <w:lvl w:ilvl="5" w:tentative="1">
+      <w:start w:val="1"/>
+      <w:numFmt w:val="decimal"/>
+      <w:lvlText w:val="%6."/>
+      <w:lvlJc w:val="left"/>
+      <w:pPr>
+        <w:tabs>
+          <w:tab w:val="num" w:pos="4320"/>
+        </w:tabs>
+        <w:ind w:left="4320" w:hanging="360"/>
+      </w:pPr>
+    </w:lvl>
+    <w:lvl w:ilvl="6" w:tentative="1">
+      <w:start w:val="1"/>
+      <w:numFmt w:val="decimal"/>
+      <w:lvlText w:val="%7."/>
+      <w:lvlJc w:val="left"/>
+      <w:pPr>
+        <w:tabs>
+          <w:tab w:val="num" w:pos="5040"/>
+        </w:tabs>
+        <w:ind w:left="5040" w:hanging="360"/>
+      </w:pPr>
+    </w:lvl>
+    <w:lvl w:ilvl="7" w:tentative="1">
+      <w:start w:val="1"/>
+      <w:numFmt w:val="decimal"/>
+      <w:lvlText w:val="%8."/>
+      <w:lvlJc w:val="left"/>
+      <w:pPr>
+        <w:tabs>
+          <w:tab w:val="num" w:pos="5760"/>
+        </w:tabs>
+        <w:ind w:left="5760" w:hanging="360"/>
+      </w:pPr>
+    </w:lvl>
+    <w:lvl w:ilvl="8" w:tentative="1">
+      <w:start w:val="1"/>
+      <w:numFmt w:val="decimal"/>
+      <w:lvlText w:val="%9."/>
+      <w:lvlJc w:val="left"/>
+      <w:pPr>
+        <w:tabs>
+          <w:tab w:val="num" w:pos="6480"/>
+        </w:tabs>
+        <w:ind w:left="6480" w:hanging="360"/>
+      </w:pPr>
+    </w:lvl>
+  </w:abstractNum>
+  <w:abstractNum w:abstractNumId="4" w15:restartNumberingAfterBreak="0">
+    <w:nsid w:val="16F61E74"/>
+    <w:multiLevelType w:val="multilevel"/>
+    <w:tmpl w:val="FF40CEE6"/>
+    <w:lvl w:ilvl="0">
+      <w:start w:val="1"/>
+      <w:numFmt w:val="decimal"/>
+      <w:lvlText w:val="%1."/>
+      <w:lvlJc w:val="left"/>
+      <w:pPr>
+        <w:tabs>
+          <w:tab w:val="num" w:pos="720"/>
+        </w:tabs>
+        <w:ind w:left="720" w:hanging="360"/>
+      </w:pPr>
+    </w:lvl>
+    <w:lvl w:ilvl="1" w:tentative="1">
+      <w:start w:val="1"/>
+      <w:numFmt w:val="decimal"/>
+      <w:lvlText w:val="%2."/>
+      <w:lvlJc w:val="left"/>
+      <w:pPr>
+        <w:tabs>
+          <w:tab w:val="num" w:pos="1440"/>
+        </w:tabs>
+        <w:ind w:left="1440" w:hanging="360"/>
+      </w:pPr>
+    </w:lvl>
+    <w:lvl w:ilvl="2" w:tentative="1">
+      <w:start w:val="1"/>
+      <w:numFmt w:val="decimal"/>
+      <w:lvlText w:val="%3."/>
+      <w:lvlJc w:val="left"/>
+      <w:pPr>
+        <w:tabs>
+          <w:tab w:val="num" w:pos="2160"/>
+        </w:tabs>
+        <w:ind w:left="2160" w:hanging="360"/>
+      </w:pPr>
+    </w:lvl>
+    <w:lvl w:ilvl="3" w:tentative="1">
+      <w:start w:val="1"/>
+      <w:numFmt w:val="decimal"/>
+      <w:lvlText w:val="%4."/>
+      <w:lvlJc w:val="left"/>
+      <w:pPr>
+        <w:tabs>
+          <w:tab w:val="num" w:pos="2880"/>
+        </w:tabs>
+        <w:ind w:left="2880" w:hanging="360"/>
+      </w:pPr>
+    </w:lvl>
+    <w:lvl w:ilvl="4" w:tentative="1">
+      <w:start w:val="1"/>
+      <w:numFmt w:val="decimal"/>
+      <w:lvlText w:val="%5."/>
+      <w:lvlJc w:val="left"/>
+      <w:pPr>
+        <w:tabs>
+          <w:tab w:val="num" w:pos="3600"/>
+        </w:tabs>
+        <w:ind w:left="3600" w:hanging="360"/>
+      </w:pPr>
+    </w:lvl>
+    <w:lvl w:ilvl="5" w:tentative="1">
+      <w:start w:val="1"/>
+      <w:numFmt w:val="decimal"/>
+      <w:lvlText w:val="%6."/>
+      <w:lvlJc w:val="left"/>
+      <w:pPr>
+        <w:tabs>
+          <w:tab w:val="num" w:pos="4320"/>
+        </w:tabs>
+        <w:ind w:left="4320" w:hanging="360"/>
+      </w:pPr>
+    </w:lvl>
+    <w:lvl w:ilvl="6" w:tentative="1">
+      <w:start w:val="1"/>
+      <w:numFmt w:val="decimal"/>
+      <w:lvlText w:val="%7."/>
+      <w:lvlJc w:val="left"/>
+      <w:pPr>
+        <w:tabs>
+          <w:tab w:val="num" w:pos="5040"/>
+        </w:tabs>
+        <w:ind w:left="5040" w:hanging="360"/>
+      </w:pPr>
+    </w:lvl>
+    <w:lvl w:ilvl="7" w:tentative="1">
+      <w:start w:val="1"/>
+      <w:numFmt w:val="decimal"/>
+      <w:lvlText w:val="%8."/>
+      <w:lvlJc w:val="left"/>
+      <w:pPr>
+        <w:tabs>
+          <w:tab w:val="num" w:pos="5760"/>
+        </w:tabs>
+        <w:ind w:left="5760" w:hanging="360"/>
+      </w:pPr>
+    </w:lvl>
+    <w:lvl w:ilvl="8" w:tentative="1">
+      <w:start w:val="1"/>
+      <w:numFmt w:val="decimal"/>
+      <w:lvlText w:val="%9."/>
+      <w:lvlJc w:val="left"/>
+      <w:pPr>
+        <w:tabs>
+          <w:tab w:val="num" w:pos="6480"/>
+        </w:tabs>
+        <w:ind w:left="6480" w:hanging="360"/>
+      </w:pPr>
+    </w:lvl>
+  </w:abstractNum>
+  <w:abstractNum w:abstractNumId="5" w15:restartNumberingAfterBreak="0">
     <w:nsid w:val="1C5B776A"/>
     <w:multiLevelType w:val="multilevel"/>
     <w:tmpl w:val="F3AA8B60"/>
@@ -1062,7 +1369,233 @@
       </w:pPr>
     </w:lvl>
   </w:abstractNum>
-  <w:abstractNum w:abstractNumId="3" w15:restartNumberingAfterBreak="0">
+  <w:abstractNum w:abstractNumId="6" w15:restartNumberingAfterBreak="0">
+    <w:nsid w:val="1CB1577F"/>
+    <w:multiLevelType w:val="multilevel"/>
+    <w:tmpl w:val="FA18ED84"/>
+    <w:lvl w:ilvl="0">
+      <w:start w:val="3"/>
+      <w:numFmt w:val="decimal"/>
+      <w:lvlText w:val="%1."/>
+      <w:lvlJc w:val="left"/>
+      <w:pPr>
+        <w:tabs>
+          <w:tab w:val="num" w:pos="720"/>
+        </w:tabs>
+        <w:ind w:left="720" w:hanging="360"/>
+      </w:pPr>
+    </w:lvl>
+    <w:lvl w:ilvl="1" w:tentative="1">
+      <w:start w:val="1"/>
+      <w:numFmt w:val="decimal"/>
+      <w:lvlText w:val="%2."/>
+      <w:lvlJc w:val="left"/>
+      <w:pPr>
+        <w:tabs>
+          <w:tab w:val="num" w:pos="1440"/>
+        </w:tabs>
+        <w:ind w:left="1440" w:hanging="360"/>
+      </w:pPr>
+    </w:lvl>
+    <w:lvl w:ilvl="2" w:tentative="1">
+      <w:start w:val="1"/>
+      <w:numFmt w:val="decimal"/>
+      <w:lvlText w:val="%3."/>
+      <w:lvlJc w:val="left"/>
+      <w:pPr>
+        <w:tabs>
+          <w:tab w:val="num" w:pos="2160"/>
+        </w:tabs>
+        <w:ind w:left="2160" w:hanging="360"/>
+      </w:pPr>
+    </w:lvl>
+    <w:lvl w:ilvl="3" w:tentative="1">
+      <w:start w:val="1"/>
+      <w:numFmt w:val="decimal"/>
+      <w:lvlText w:val="%4."/>
+      <w:lvlJc w:val="left"/>
+      <w:pPr>
+        <w:tabs>
+          <w:tab w:val="num" w:pos="2880"/>
+        </w:tabs>
+        <w:ind w:left="2880" w:hanging="360"/>
+      </w:pPr>
+    </w:lvl>
+    <w:lvl w:ilvl="4" w:tentative="1">
+      <w:start w:val="1"/>
+      <w:numFmt w:val="decimal"/>
+      <w:lvlText w:val="%5."/>
+      <w:lvlJc w:val="left"/>
+      <w:pPr>
+        <w:tabs>
+          <w:tab w:val="num" w:pos="3600"/>
+        </w:tabs>
+        <w:ind w:left="3600" w:hanging="360"/>
+      </w:pPr>
+    </w:lvl>
+    <w:lvl w:ilvl="5" w:tentative="1">
+      <w:start w:val="1"/>
+      <w:numFmt w:val="decimal"/>
+      <w:lvlText w:val="%6."/>
+      <w:lvlJc w:val="left"/>
+      <w:pPr>
+        <w:tabs>
+          <w:tab w:val="num" w:pos="4320"/>
+        </w:tabs>
+        <w:ind w:left="4320" w:hanging="360"/>
+      </w:pPr>
+    </w:lvl>
+    <w:lvl w:ilvl="6" w:tentative="1">
+      <w:start w:val="1"/>
+      <w:numFmt w:val="decimal"/>
+      <w:lvlText w:val="%7."/>
+      <w:lvlJc w:val="left"/>
+      <w:pPr>
+        <w:tabs>
+          <w:tab w:val="num" w:pos="5040"/>
+        </w:tabs>
+        <w:ind w:left="5040" w:hanging="360"/>
+      </w:pPr>
+    </w:lvl>
+    <w:lvl w:ilvl="7" w:tentative="1">
+      <w:start w:val="1"/>
+      <w:numFmt w:val="decimal"/>
+      <w:lvlText w:val="%8."/>
+      <w:lvlJc w:val="left"/>
+      <w:pPr>
+        <w:tabs>
+          <w:tab w:val="num" w:pos="5760"/>
+        </w:tabs>
+        <w:ind w:left="5760" w:hanging="360"/>
+      </w:pPr>
+    </w:lvl>
+    <w:lvl w:ilvl="8" w:tentative="1">
+      <w:start w:val="1"/>
+      <w:numFmt w:val="decimal"/>
+      <w:lvlText w:val="%9."/>
+      <w:lvlJc w:val="left"/>
+      <w:pPr>
+        <w:tabs>
+          <w:tab w:val="num" w:pos="6480"/>
+        </w:tabs>
+        <w:ind w:left="6480" w:hanging="360"/>
+      </w:pPr>
+    </w:lvl>
+  </w:abstractNum>
+  <w:abstractNum w:abstractNumId="7" w15:restartNumberingAfterBreak="0">
+    <w:nsid w:val="3AAA45CF"/>
+    <w:multiLevelType w:val="multilevel"/>
+    <w:tmpl w:val="9626C220"/>
+    <w:lvl w:ilvl="0">
+      <w:start w:val="3"/>
+      <w:numFmt w:val="decimal"/>
+      <w:lvlText w:val="%1."/>
+      <w:lvlJc w:val="left"/>
+      <w:pPr>
+        <w:tabs>
+          <w:tab w:val="num" w:pos="720"/>
+        </w:tabs>
+        <w:ind w:left="720" w:hanging="360"/>
+      </w:pPr>
+    </w:lvl>
+    <w:lvl w:ilvl="1" w:tentative="1">
+      <w:start w:val="1"/>
+      <w:numFmt w:val="decimal"/>
+      <w:lvlText w:val="%2."/>
+      <w:lvlJc w:val="left"/>
+      <w:pPr>
+        <w:tabs>
+          <w:tab w:val="num" w:pos="1440"/>
+        </w:tabs>
+        <w:ind w:left="1440" w:hanging="360"/>
+      </w:pPr>
+    </w:lvl>
+    <w:lvl w:ilvl="2" w:tentative="1">
+      <w:start w:val="1"/>
+      <w:numFmt w:val="decimal"/>
+      <w:lvlText w:val="%3."/>
+      <w:lvlJc w:val="left"/>
+      <w:pPr>
+        <w:tabs>
+          <w:tab w:val="num" w:pos="2160"/>
+        </w:tabs>
+        <w:ind w:left="2160" w:hanging="360"/>
+      </w:pPr>
+    </w:lvl>
+    <w:lvl w:ilvl="3" w:tentative="1">
+      <w:start w:val="1"/>
+      <w:numFmt w:val="decimal"/>
+      <w:lvlText w:val="%4."/>
+      <w:lvlJc w:val="left"/>
+      <w:pPr>
+        <w:tabs>
+          <w:tab w:val="num" w:pos="2880"/>
+        </w:tabs>
+        <w:ind w:left="2880" w:hanging="360"/>
+      </w:pPr>
+    </w:lvl>
+    <w:lvl w:ilvl="4" w:tentative="1">
+      <w:start w:val="1"/>
+      <w:numFmt w:val="decimal"/>
+      <w:lvlText w:val="%5."/>
+      <w:lvlJc w:val="left"/>
+      <w:pPr>
+        <w:tabs>
+          <w:tab w:val="num" w:pos="3600"/>
+        </w:tabs>
+        <w:ind w:left="3600" w:hanging="360"/>
+      </w:pPr>
+    </w:lvl>
+    <w:lvl w:ilvl="5" w:tentative="1">
+      <w:start w:val="1"/>
+      <w:numFmt w:val="decimal"/>
+      <w:lvlText w:val="%6."/>
+      <w:lvlJc w:val="left"/>
+      <w:pPr>
+        <w:tabs>
+          <w:tab w:val="num" w:pos="4320"/>
+        </w:tabs>
+        <w:ind w:left="4320" w:hanging="360"/>
+      </w:pPr>
+    </w:lvl>
+    <w:lvl w:ilvl="6" w:tentative="1">
+      <w:start w:val="1"/>
+      <w:numFmt w:val="decimal"/>
+      <w:lvlText w:val="%7."/>
+      <w:lvlJc w:val="left"/>
+      <w:pPr>
+        <w:tabs>
+          <w:tab w:val="num" w:pos="5040"/>
+        </w:tabs>
+        <w:ind w:left="5040" w:hanging="360"/>
+      </w:pPr>
+    </w:lvl>
+    <w:lvl w:ilvl="7" w:tentative="1">
+      <w:start w:val="1"/>
+      <w:numFmt w:val="decimal"/>
+      <w:lvlText w:val="%8."/>
+      <w:lvlJc w:val="left"/>
+      <w:pPr>
+        <w:tabs>
+          <w:tab w:val="num" w:pos="5760"/>
+        </w:tabs>
+        <w:ind w:left="5760" w:hanging="360"/>
+      </w:pPr>
+    </w:lvl>
+    <w:lvl w:ilvl="8" w:tentative="1">
+      <w:start w:val="1"/>
+      <w:numFmt w:val="decimal"/>
+      <w:lvlText w:val="%9."/>
+      <w:lvlJc w:val="left"/>
+      <w:pPr>
+        <w:tabs>
+          <w:tab w:val="num" w:pos="6480"/>
+        </w:tabs>
+        <w:ind w:left="6480" w:hanging="360"/>
+      </w:pPr>
+    </w:lvl>
+  </w:abstractNum>
+  <w:abstractNum w:abstractNumId="8" w15:restartNumberingAfterBreak="0">
     <w:nsid w:val="3B4627AB"/>
     <w:multiLevelType w:val="hybridMultilevel"/>
     <w:tmpl w:val="FF48211C"/>
@@ -1148,7 +1681,120 @@
       </w:pPr>
     </w:lvl>
   </w:abstractNum>
-  <w:abstractNum w:abstractNumId="4" w15:restartNumberingAfterBreak="0">
+  <w:abstractNum w:abstractNumId="9" w15:restartNumberingAfterBreak="0">
+    <w:nsid w:val="4E677FC1"/>
+    <w:multiLevelType w:val="multilevel"/>
+    <w:tmpl w:val="C2F49742"/>
+    <w:lvl w:ilvl="0">
+      <w:start w:val="1"/>
+      <w:numFmt w:val="decimal"/>
+      <w:lvlText w:val="%1."/>
+      <w:lvlJc w:val="left"/>
+      <w:pPr>
+        <w:tabs>
+          <w:tab w:val="num" w:pos="720"/>
+        </w:tabs>
+        <w:ind w:left="720" w:hanging="360"/>
+      </w:pPr>
+    </w:lvl>
+    <w:lvl w:ilvl="1" w:tentative="1">
+      <w:start w:val="1"/>
+      <w:numFmt w:val="decimal"/>
+      <w:lvlText w:val="%2."/>
+      <w:lvlJc w:val="left"/>
+      <w:pPr>
+        <w:tabs>
+          <w:tab w:val="num" w:pos="1440"/>
+        </w:tabs>
+        <w:ind w:left="1440" w:hanging="360"/>
+      </w:pPr>
+    </w:lvl>
+    <w:lvl w:ilvl="2" w:tentative="1">
+      <w:start w:val="1"/>
+      <w:numFmt w:val="decimal"/>
+      <w:lvlText w:val="%3."/>
+      <w:lvlJc w:val="left"/>
+      <w:pPr>
+        <w:tabs>
+          <w:tab w:val="num" w:pos="2160"/>
+        </w:tabs>
+        <w:ind w:left="2160" w:hanging="360"/>
+      </w:pPr>
+    </w:lvl>
+    <w:lvl w:ilvl="3" w:tentative="1">
+      <w:start w:val="1"/>
+      <w:numFmt w:val="decimal"/>
+      <w:lvlText w:val="%4."/>
+      <w:lvlJc w:val="left"/>
+      <w:pPr>
+        <w:tabs>
+          <w:tab w:val="num" w:pos="2880"/>
+        </w:tabs>
+        <w:ind w:left="2880" w:hanging="360"/>
+      </w:pPr>
+    </w:lvl>
+    <w:lvl w:ilvl="4" w:tentative="1">
+      <w:start w:val="1"/>
+      <w:numFmt w:val="decimal"/>
+      <w:lvlText w:val="%5."/>
+      <w:lvlJc w:val="left"/>
+      <w:pPr>
+        <w:tabs>
+          <w:tab w:val="num" w:pos="3600"/>
+        </w:tabs>
+        <w:ind w:left="3600" w:hanging="360"/>
+      </w:pPr>
+    </w:lvl>
+    <w:lvl w:ilvl="5" w:tentative="1">
+      <w:start w:val="1"/>
+      <w:numFmt w:val="decimal"/>
+      <w:lvlText w:val="%6."/>
+      <w:lvlJc w:val="left"/>
+      <w:pPr>
+        <w:tabs>
+          <w:tab w:val="num" w:pos="4320"/>
+        </w:tabs>
+        <w:ind w:left="4320" w:hanging="360"/>
+      </w:pPr>
+    </w:lvl>
+    <w:lvl w:ilvl="6" w:tentative="1">
+      <w:start w:val="1"/>
+      <w:numFmt w:val="decimal"/>
+      <w:lvlText w:val="%7."/>
+      <w:lvlJc w:val="left"/>
+      <w:pPr>
+        <w:tabs>
+          <w:tab w:val="num" w:pos="5040"/>
+        </w:tabs>
+        <w:ind w:left="5040" w:hanging="360"/>
+      </w:pPr>
+    </w:lvl>
+    <w:lvl w:ilvl="7" w:tentative="1">
+      <w:start w:val="1"/>
+      <w:numFmt w:val="decimal"/>
+      <w:lvlText w:val="%8."/>
+      <w:lvlJc w:val="left"/>
+      <w:pPr>
+        <w:tabs>
+          <w:tab w:val="num" w:pos="5760"/>
+        </w:tabs>
+        <w:ind w:left="5760" w:hanging="360"/>
+      </w:pPr>
+    </w:lvl>
+    <w:lvl w:ilvl="8" w:tentative="1">
+      <w:start w:val="1"/>
+      <w:numFmt w:val="decimal"/>
+      <w:lvlText w:val="%9."/>
+      <w:lvlJc w:val="left"/>
+      <w:pPr>
+        <w:tabs>
+          <w:tab w:val="num" w:pos="6480"/>
+        </w:tabs>
+        <w:ind w:left="6480" w:hanging="360"/>
+      </w:pPr>
+    </w:lvl>
+  </w:abstractNum>
+  <w:abstractNum w:abstractNumId="10" w15:restartNumberingAfterBreak="0">
     <w:nsid w:val="504818E2"/>
     <w:multiLevelType w:val="multilevel"/>
     <w:tmpl w:val="71901148"/>
@@ -1297,7 +1943,206 @@
       </w:rPr>
     </w:lvl>
   </w:abstractNum>
-  <w:abstractNum w:abstractNumId="5" w15:restartNumberingAfterBreak="0">
+  <w:abstractNum w:abstractNumId="11" w15:restartNumberingAfterBreak="0">
+    <w:nsid w:val="5534036F"/>
+    <w:multiLevelType w:val="multilevel"/>
+    <w:tmpl w:val="C6F65B34"/>
+    <w:lvl w:ilvl="0">
+      <w:start w:val="4"/>
+      <w:numFmt w:val="decimal"/>
+      <w:lvlText w:val="%1."/>
+      <w:lvlJc w:val="left"/>
+      <w:pPr>
+        <w:tabs>
+          <w:tab w:val="num" w:pos="720"/>
+        </w:tabs>
+        <w:ind w:left="720" w:hanging="360"/>
+      </w:pPr>
+    </w:lvl>
+    <w:lvl w:ilvl="1" w:tentative="1">
+      <w:start w:val="1"/>
+      <w:numFmt w:val="decimal"/>
+      <w:lvlText w:val="%2."/>
+      <w:lvlJc w:val="left"/>
+      <w:pPr>
+        <w:tabs>
+          <w:tab w:val="num" w:pos="1440"/>
+        </w:tabs>
+        <w:ind w:left="1440" w:hanging="360"/>
+      </w:pPr>
+    </w:lvl>
+    <w:lvl w:ilvl="2" w:tentative="1">
+      <w:start w:val="1"/>
+      <w:numFmt w:val="decimal"/>
+      <w:lvlText w:val="%3."/>
+      <w:lvlJc w:val="left"/>
+      <w:pPr>
+        <w:tabs>
+          <w:tab w:val="num" w:pos="2160"/>
+        </w:tabs>
+        <w:ind w:left="2160" w:hanging="360"/>
+      </w:pPr>
+    </w:lvl>
+    <w:lvl w:ilvl="3" w:tentative="1">
+      <w:start w:val="1"/>
+      <w:numFmt w:val="decimal"/>
+      <w:lvlText w:val="%4."/>
+      <w:lvlJc w:val="left"/>
+      <w:pPr>
+        <w:tabs>
+          <w:tab w:val="num" w:pos="2880"/>
+        </w:tabs>
+        <w:ind w:left="2880" w:hanging="360"/>
+      </w:pPr>
+    </w:lvl>
+    <w:lvl w:ilvl="4" w:tentative="1">
+      <w:start w:val="1"/>
+      <w:numFmt w:val="decimal"/>
+      <w:lvlText w:val="%5."/>
+      <w:lvlJc w:val="left"/>
+      <w:pPr>
+        <w:tabs>
+          <w:tab w:val="num" w:pos="3600"/>
+        </w:tabs>
+        <w:ind w:left="3600" w:hanging="360"/>
+      </w:pPr>
+    </w:lvl>
+    <w:lvl w:ilvl="5" w:tentative="1">
+      <w:start w:val="1"/>
+      <w:numFmt w:val="decimal"/>
+      <w:lvlText w:val="%6."/>
+      <w:lvlJc w:val="left"/>
+      <w:pPr>
+        <w:tabs>
+          <w:tab w:val="num" w:pos="4320"/>
+        </w:tabs>
+        <w:ind w:left="4320" w:hanging="360"/>
+      </w:pPr>
+    </w:lvl>
+    <w:lvl w:ilvl="6" w:tentative="1">
+      <w:start w:val="1"/>
+      <w:numFmt w:val="decimal"/>
+      <w:lvlText w:val="%7."/>
+      <w:lvlJc w:val="left"/>
+      <w:pPr>
+        <w:tabs>
+          <w:tab w:val="num" w:pos="5040"/>
+        </w:tabs>
+        <w:ind w:left="5040" w:hanging="360"/>
+      </w:pPr>
+    </w:lvl>
+    <w:lvl w:ilvl="7" w:tentative="1">
+      <w:start w:val="1"/>
+      <w:numFmt w:val="decimal"/>
+      <w:lvlText w:val="%8."/>
+      <w:lvlJc w:val="left"/>
+      <w:pPr>
+        <w:tabs>
+          <w:tab w:val="num" w:pos="5760"/>
+        </w:tabs>
+        <w:ind w:left="5760" w:hanging="360"/>
+      </w:pPr>
+    </w:lvl>
+    <w:lvl w:ilvl="8" w:tentative="1">
+      <w:start w:val="1"/>
+      <w:numFmt w:val="decimal"/>
+      <w:lvlText w:val="%9."/>
+      <w:lvlJc w:val="left"/>
+      <w:pPr>
+        <w:tabs>
+          <w:tab w:val="num" w:pos="6480"/>
+        </w:tabs>
+        <w:ind w:left="6480" w:hanging="360"/>
+      </w:pPr>
+    </w:lvl>
+  </w:abstractNum>
+  <w:abstractNum w:abstractNumId="12" w15:restartNumberingAfterBreak="0">
+    <w:nsid w:val="58237505"/>
+    <w:multiLevelType w:val="hybridMultilevel"/>
+    <w:tmpl w:val="33A257CC"/>
+    <w:lvl w:ilvl="0" w:tplc="0409000F">
+      <w:start w:val="1"/>
+      <w:numFmt w:val="decimal"/>
+      <w:lvlText w:val="%1."/>
+      <w:lvlJc w:val="left"/>
+      <w:pPr>
+        <w:ind w:left="720" w:hanging="360"/>
+      </w:pPr>
+    </w:lvl>
+    <w:lvl w:ilvl="1" w:tplc="04090019" w:tentative="1">
+      <w:start w:val="1"/>
+      <w:numFmt w:val="lowerLetter"/>
+      <w:lvlText w:val="%2."/>
+      <w:lvlJc w:val="left"/>
+      <w:pPr>
+        <w:ind w:left="1440" w:hanging="360"/>
+      </w:pPr>
+    </w:lvl>
+    <w:lvl w:ilvl="2" w:tplc="0409001B" w:tentative="1">
+      <w:start w:val="1"/>
+      <w:numFmt w:val="lowerRoman"/>
+      <w:lvlText w:val="%3."/>
+      <w:lvlJc w:val="right"/>
+      <w:pPr>
+        <w:ind w:left="2160" w:hanging="180"/>
+      </w:pPr>
+    </w:lvl>
+    <w:lvl w:ilvl="3" w:tplc="0409000F" w:tentative="1">
+      <w:start w:val="1"/>
+      <w:numFmt w:val="decimal"/>
+      <w:lvlText w:val="%4."/>
+      <w:lvlJc w:val="left"/>
+      <w:pPr>
+        <w:ind w:left="2880" w:hanging="360"/>
+      </w:pPr>
+    </w:lvl>
+    <w:lvl w:ilvl="4" w:tplc="04090019" w:tentative="1">
+      <w:start w:val="1"/>
+      <w:numFmt w:val="lowerLetter"/>
+      <w:lvlText w:val="%5."/>
+      <w:lvlJc w:val="left"/>
+      <w:pPr>
+        <w:ind w:left="3600" w:hanging="360"/>
+      </w:pPr>
+    </w:lvl>
+    <w:lvl w:ilvl="5" w:tplc="0409001B" w:tentative="1">
+      <w:start w:val="1"/>
+      <w:numFmt w:val="lowerRoman"/>
+      <w:lvlText w:val="%6."/>
+      <w:lvlJc w:val="right"/>
+      <w:pPr>
+        <w:ind w:left="4320" w:hanging="180"/>
+      </w:pPr>
+    </w:lvl>
+    <w:lvl w:ilvl="6" w:tplc="0409000F" w:tentative="1">
+      <w:start w:val="1"/>
+      <w:numFmt w:val="decimal"/>
+      <w:lvlText w:val="%7."/>
+      <w:lvlJc w:val="left"/>
+      <w:pPr>
+        <w:ind w:left="5040" w:hanging="360"/>
+      </w:pPr>
+    </w:lvl>
+    <w:lvl w:ilvl="7" w:tplc="04090019" w:tentative="1">
+      <w:start w:val="1"/>
+      <w:numFmt w:val="lowerLetter"/>
+      <w:lvlText w:val="%8."/>
+      <w:lvlJc w:val="left"/>
+      <w:pPr>
+        <w:ind w:left="5760" w:hanging="360"/>
+      </w:pPr>
+    </w:lvl>
+    <w:lvl w:ilvl="8" w:tplc="0409001B" w:tentative="1">
+      <w:start w:val="1"/>
+      <w:numFmt w:val="lowerRoman"/>
+      <w:lvlText w:val="%9."/>
+      <w:lvlJc w:val="right"/>
+      <w:pPr>
+        <w:ind w:left="6480" w:hanging="180"/>
+      </w:pPr>
+    </w:lvl>
+  </w:abstractNum>
+  <w:abstractNum w:abstractNumId="13" w15:restartNumberingAfterBreak="0">
     <w:nsid w:val="5AC871D5"/>
     <w:multiLevelType w:val="multilevel"/>
     <w:tmpl w:val="703E900C"/>
@@ -1410,7 +2255,120 @@
       </w:pPr>
     </w:lvl>
   </w:abstractNum>
-  <w:abstractNum w:abstractNumId="6" w15:restartNumberingAfterBreak="0">
+  <w:abstractNum w:abstractNumId="14" w15:restartNumberingAfterBreak="0">
+    <w:nsid w:val="5EC87297"/>
+    <w:multiLevelType w:val="multilevel"/>
+    <w:tmpl w:val="CF743B12"/>
+    <w:lvl w:ilvl="0">
+      <w:start w:val="4"/>
+      <w:numFmt w:val="decimal"/>
+      <w:lvlText w:val="%1."/>
+      <w:lvlJc w:val="left"/>
+      <w:pPr>
+        <w:tabs>
+          <w:tab w:val="num" w:pos="720"/>
+        </w:tabs>
+        <w:ind w:left="720" w:hanging="360"/>
+      </w:pPr>
+    </w:lvl>
+    <w:lvl w:ilvl="1" w:tentative="1">
+      <w:start w:val="1"/>
+      <w:numFmt w:val="decimal"/>
+      <w:lvlText w:val="%2."/>
+      <w:lvlJc w:val="left"/>
+      <w:pPr>
+        <w:tabs>
+          <w:tab w:val="num" w:pos="1440"/>
+        </w:tabs>
+        <w:ind w:left="1440" w:hanging="360"/>
+      </w:pPr>
+    </w:lvl>
+    <w:lvl w:ilvl="2" w:tentative="1">
+      <w:start w:val="1"/>
+      <w:numFmt w:val="decimal"/>
+      <w:lvlText w:val="%3."/>
+      <w:lvlJc w:val="left"/>
+      <w:pPr>
+        <w:tabs>
+          <w:tab w:val="num" w:pos="2160"/>
+        </w:tabs>
+        <w:ind w:left="2160" w:hanging="360"/>
+      </w:pPr>
+    </w:lvl>
+    <w:lvl w:ilvl="3" w:tentative="1">
+      <w:start w:val="1"/>
+      <w:numFmt w:val="decimal"/>
+      <w:lvlText w:val="%4."/>
+      <w:lvlJc w:val="left"/>
+      <w:pPr>
+        <w:tabs>
+          <w:tab w:val="num" w:pos="2880"/>
+        </w:tabs>
+        <w:ind w:left="2880" w:hanging="360"/>
+      </w:pPr>
+    </w:lvl>
+    <w:lvl w:ilvl="4" w:tentative="1">
+      <w:start w:val="1"/>
+      <w:numFmt w:val="decimal"/>
+      <w:lvlText w:val="%5."/>
+      <w:lvlJc w:val="left"/>
+      <w:pPr>
+        <w:tabs>
+          <w:tab w:val="num" w:pos="3600"/>
+        </w:tabs>
+        <w:ind w:left="3600" w:hanging="360"/>
+      </w:pPr>
+    </w:lvl>
+    <w:lvl w:ilvl="5" w:tentative="1">
+      <w:start w:val="1"/>
+      <w:numFmt w:val="decimal"/>
+      <w:lvlText w:val="%6."/>
+      <w:lvlJc w:val="left"/>
+      <w:pPr>
+        <w:tabs>
+          <w:tab w:val="num" w:pos="4320"/>
+        </w:tabs>
+        <w:ind w:left="4320" w:hanging="360"/>
+      </w:pPr>
+    </w:lvl>
+    <w:lvl w:ilvl="6" w:tentative="1">
+      <w:start w:val="1"/>
+      <w:numFmt w:val="decimal"/>
+      <w:lvlText w:val="%7."/>
+      <w:lvlJc w:val="left"/>
+      <w:pPr>
+        <w:tabs>
+          <w:tab w:val="num" w:pos="5040"/>
+        </w:tabs>
+        <w:ind w:left="5040" w:hanging="360"/>
+      </w:pPr>
+    </w:lvl>
+    <w:lvl w:ilvl="7" w:tentative="1">
+      <w:start w:val="1"/>
+      <w:numFmt w:val="decimal"/>
+      <w:lvlText w:val="%8."/>
+      <w:lvlJc w:val="left"/>
+      <w:pPr>
+        <w:tabs>
+          <w:tab w:val="num" w:pos="5760"/>
+        </w:tabs>
+        <w:ind w:left="5760" w:hanging="360"/>
+      </w:pPr>
+    </w:lvl>
+    <w:lvl w:ilvl="8" w:tentative="1">
+      <w:start w:val="1"/>
+      <w:numFmt w:val="decimal"/>
+      <w:lvlText w:val="%9."/>
+      <w:lvlJc w:val="left"/>
+      <w:pPr>
+        <w:tabs>
+          <w:tab w:val="num" w:pos="6480"/>
+        </w:tabs>
+        <w:ind w:left="6480" w:hanging="360"/>
+      </w:pPr>
+    </w:lvl>
+  </w:abstractNum>
+  <w:abstractNum w:abstractNumId="15" w15:restartNumberingAfterBreak="0">
     <w:nsid w:val="608F2518"/>
     <w:multiLevelType w:val="multilevel"/>
     <w:tmpl w:val="AC3ABDC2"/>
@@ -1523,16 +2481,122 @@
       </w:pPr>
     </w:lvl>
   </w:abstractNum>
+  <w:abstractNum w:abstractNumId="16" w15:restartNumberingAfterBreak="0">
+    <w:nsid w:val="62CE3EB7"/>
+    <w:multiLevelType w:val="hybridMultilevel"/>
+    <w:tmpl w:val="80AA5756"/>
+    <w:lvl w:ilvl="0" w:tplc="0409000F">
+      <w:start w:val="1"/>
+      <w:numFmt w:val="decimal"/>
+      <w:lvlText w:val="%1."/>
+      <w:lvlJc w:val="left"/>
+      <w:pPr>
+        <w:ind w:left="720" w:hanging="360"/>
+      </w:pPr>
+    </w:lvl>
+    <w:lvl w:ilvl="1" w:tplc="04090019" w:tentative="1">
+      <w:start w:val="1"/>
+      <w:numFmt w:val="lowerLetter"/>
+      <w:lvlText w:val="%2."/>
+      <w:lvlJc w:val="left"/>
+      <w:pPr>
+        <w:ind w:left="1440" w:hanging="360"/>
+      </w:pPr>
+    </w:lvl>
+    <w:lvl w:ilvl="2" w:tplc="0409001B" w:tentative="1">
+      <w:start w:val="1"/>
+      <w:numFmt w:val="lowerRoman"/>
+      <w:lvlText w:val="%3."/>
+      <w:lvlJc w:val="right"/>
+      <w:pPr>
+        <w:ind w:left="2160" w:hanging="180"/>
+      </w:pPr>
+    </w:lvl>
+    <w:lvl w:ilvl="3" w:tplc="0409000F" w:tentative="1">
+      <w:start w:val="1"/>
+      <w:numFmt w:val="decimal"/>
+      <w:lvlText w:val="%4."/>
+      <w:lvlJc w:val="left"/>
+      <w:pPr>
+        <w:ind w:left="2880" w:hanging="360"/>
+      </w:pPr>
+    </w:lvl>
+    <w:lvl w:ilvl="4" w:tplc="04090019" w:tentative="1">
+      <w:start w:val="1"/>
+      <w:numFmt w:val="lowerLetter"/>
+      <w:lvlText w:val="%5."/>
+      <w:lvlJc w:val="left"/>
+      <w:pPr>
+        <w:ind w:left="3600" w:hanging="360"/>
+      </w:pPr>
+    </w:lvl>
+    <w:lvl w:ilvl="5" w:tplc="0409001B" w:tentative="1">
+      <w:start w:val="1"/>
+      <w:numFmt w:val="lowerRoman"/>
+      <w:lvlText w:val="%6."/>
+      <w:lvlJc w:val="right"/>
+      <w:pPr>
+        <w:ind w:left="4320" w:hanging="180"/>
+      </w:pPr>
+    </w:lvl>
+    <w:lvl w:ilvl="6" w:tplc="0409000F" w:tentative="1">
+      <w:start w:val="1"/>
+      <w:numFmt w:val="decimal"/>
+      <w:lvlText w:val="%7."/>
+      <w:lvlJc w:val="left"/>
+      <w:pPr>
+        <w:ind w:left="5040" w:hanging="360"/>
+      </w:pPr>
+    </w:lvl>
+    <w:lvl w:ilvl="7" w:tplc="04090019" w:tentative="1">
+      <w:start w:val="1"/>
+      <w:numFmt w:val="lowerLetter"/>
+      <w:lvlText w:val="%8."/>
+      <w:lvlJc w:val="left"/>
+      <w:pPr>
+        <w:ind w:left="5760" w:hanging="360"/>
+      </w:pPr>
+    </w:lvl>
+    <w:lvl w:ilvl="8" w:tplc="0409001B" w:tentative="1">
+      <w:start w:val="1"/>
+      <w:numFmt w:val="lowerRoman"/>
+      <w:lvlText w:val="%9."/>
+      <w:lvlJc w:val="right"/>
+      <w:pPr>
+        <w:ind w:left="6480" w:hanging="180"/>
+      </w:pPr>
+    </w:lvl>
+  </w:abstractNum>
   <w:num w:numId="1">
-    <w:abstractNumId w:val="0"/>
+    <w:abstractNumId w:val="1"/>
   </w:num>
   <w:num w:numId="2">
-    <w:abstractNumId w:val="4"/>
+    <w:abstractNumId w:val="10"/>
   </w:num>
   <w:num w:numId="3">
-    <w:abstractNumId w:val="1"/>
+    <w:abstractNumId w:val="2"/>
   </w:num>
   <w:num w:numId="4">
+    <w:abstractNumId w:val="13"/>
+    <w:lvlOverride w:ilvl="0">
+      <w:lvl w:ilvl="0">
+        <w:numFmt w:val="decimal"/>
+        <w:lvlText w:val="%1."/>
+        <w:lvlJc w:val="left"/>
+      </w:lvl>
+    </w:lvlOverride>
+  </w:num>
+  <w:num w:numId="5">
+    <w:abstractNumId w:val="15"/>
+    <w:lvlOverride w:ilvl="0">
+      <w:lvl w:ilvl="0">
+        <w:numFmt w:val="decimal"/>
+        <w:lvlText w:val="%1."/>
+        <w:lvlJc w:val="left"/>
+      </w:lvl>
+    </w:lvlOverride>
+  </w:num>
+  <w:num w:numId="6">
     <w:abstractNumId w:val="5"/>
     <w:lvlOverride w:ilvl="0">
       <w:lvl w:ilvl="0">
@@ -1542,7 +2606,59 @@
       </w:lvl>
     </w:lvlOverride>
   </w:num>
-  <w:num w:numId="5">
+  <w:num w:numId="7">
+    <w:abstractNumId w:val="8"/>
+  </w:num>
+  <w:num w:numId="8">
+    <w:abstractNumId w:val="9"/>
+  </w:num>
+  <w:num w:numId="9">
+    <w:abstractNumId w:val="3"/>
+    <w:lvlOverride w:ilvl="0">
+      <w:lvl w:ilvl="0">
+        <w:numFmt w:val="decimal"/>
+        <w:lvlText w:val="%1."/>
+        <w:lvlJc w:val="left"/>
+      </w:lvl>
+    </w:lvlOverride>
+  </w:num>
+  <w:num w:numId="10">
+    <w:abstractNumId w:val="7"/>
+    <w:lvlOverride w:ilvl="0">
+      <w:lvl w:ilvl="0">
+        <w:numFmt w:val="decimal"/>
+        <w:lvlText w:val="%1."/>
+        <w:lvlJc w:val="left"/>
+      </w:lvl>
+    </w:lvlOverride>
+  </w:num>
+  <w:num w:numId="11">
+    <w:abstractNumId w:val="14"/>
+    <w:lvlOverride w:ilvl="0">
+      <w:lvl w:ilvl="0">
+        <w:numFmt w:val="decimal"/>
+        <w:lvlText w:val="%1."/>
+        <w:lvlJc w:val="left"/>
+      </w:lvl>
+    </w:lvlOverride>
+  </w:num>
+  <w:num w:numId="12">
+    <w:abstractNumId w:val="16"/>
+  </w:num>
+  <w:num w:numId="13">
+    <w:abstractNumId w:val="4"/>
+  </w:num>
+  <w:num w:numId="14">
+    <w:abstractNumId w:val="0"/>
+    <w:lvlOverride w:ilvl="0">
+      <w:lvl w:ilvl="0">
+        <w:numFmt w:val="decimal"/>
+        <w:lvlText w:val="%1."/>
+        <w:lvlJc w:val="left"/>
+      </w:lvl>
+    </w:lvlOverride>
+  </w:num>
+  <w:num w:numId="15">
     <w:abstractNumId w:val="6"/>
     <w:lvlOverride w:ilvl="0">
       <w:lvl w:ilvl="0">
@@ -1552,8 +2668,8 @@
       </w:lvl>
     </w:lvlOverride>
   </w:num>
-  <w:num w:numId="6">
-    <w:abstractNumId w:val="2"/>
+  <w:num w:numId="16">
+    <w:abstractNumId w:val="11"/>
     <w:lvlOverride w:ilvl="0">
       <w:lvl w:ilvl="0">
         <w:numFmt w:val="decimal"/>
@@ -1562,8 +2678,8 @@
       </w:lvl>
     </w:lvlOverride>
   </w:num>
-  <w:num w:numId="7">
-    <w:abstractNumId w:val="3"/>
+  <w:num w:numId="17">
+    <w:abstractNumId w:val="12"/>
   </w:num>
 </w:numbering>
 </file>

</xml_diff>

<commit_message>
formatting EARS, added disclaimer to Shiny, and fixed NA/zero problem in grams per day
</commit_message>
<xml_diff>
--- a/shiny/v2/app_text/01overview.docx
+++ b/shiny/v2/app_text/01overview.docx
@@ -2,6 +2,95 @@
 <file path=word/document.xml><?xml version="1.0" encoding="utf-8"?>
 <w:document xmlns:wpc="http://schemas.microsoft.com/office/word/2010/wordprocessingCanvas" xmlns:cx="http://schemas.microsoft.com/office/drawing/2014/chartex" xmlns:cx1="http://schemas.microsoft.com/office/drawing/2015/9/8/chartex" xmlns:cx2="http://schemas.microsoft.com/office/drawing/2015/10/21/chartex" xmlns:cx3="http://schemas.microsoft.com/office/drawing/2016/5/9/chartex" xmlns:cx4="http://schemas.microsoft.com/office/drawing/2016/5/10/chartex" xmlns:cx5="http://schemas.microsoft.com/office/drawing/2016/5/11/chartex" xmlns:cx6="http://schemas.microsoft.com/office/drawing/2016/5/12/chartex" xmlns:cx7="http://schemas.microsoft.com/office/drawing/2016/5/13/chartex" xmlns:cx8="http://schemas.microsoft.com/office/drawing/2016/5/14/chartex" xmlns:mc="http://schemas.openxmlformats.org/markup-compatibility/2006" xmlns:aink="http://schemas.microsoft.com/office/drawing/2016/ink" xmlns:am3d="http://schemas.microsoft.com/office/drawing/2017/model3d" xmlns:o="urn:schemas-microsoft-com:office:office" xmlns:r="http://schemas.openxmlformats.org/officeDocument/2006/relationships" xmlns:m="http://schemas.openxmlformats.org/officeDocument/2006/math" xmlns:v="urn:schemas-microsoft-com:vml" xmlns:wp14="http://schemas.microsoft.com/office/word/2010/wordprocessingDrawing" xmlns:wp="http://schemas.openxmlformats.org/drawingml/2006/wordprocessingDrawing" xmlns:w10="urn:schemas-microsoft-com:office:word" xmlns:w="http://schemas.openxmlformats.org/wordprocessingml/2006/main" xmlns:w14="http://schemas.microsoft.com/office/word/2010/wordml" xmlns:w15="http://schemas.microsoft.com/office/word/2012/wordml" xmlns:w16cid="http://schemas.microsoft.com/office/word/2016/wordml/cid" xmlns:w16se="http://schemas.microsoft.com/office/word/2015/wordml/symex" xmlns:wpg="http://schemas.microsoft.com/office/word/2010/wordprocessingGroup" xmlns:wpi="http://schemas.microsoft.com/office/word/2010/wordprocessingInk" xmlns:wne="http://schemas.microsoft.com/office/word/2006/wordml" xmlns:wps="http://schemas.microsoft.com/office/word/2010/wordprocessingShape" mc:Ignorable="w14 w15 w16se w16cid wp14">
   <w:body>
+    <w:p>
+      <w:pPr>
+        <w:pStyle w:val="NormalWeb"/>
+        <w:spacing w:before="0" w:beforeAutospacing="0" w:after="0" w:afterAutospacing="0"/>
+        <w:rPr>
+          <w:rFonts w:asciiTheme="minorHAnsi" w:hAnsiTheme="minorHAnsi" w:cstheme="minorHAnsi"/>
+          <w:b/>
+          <w:bCs/>
+          <w:color w:val="FF0000"/>
+        </w:rPr>
+      </w:pPr>
+      <w:r>
+        <w:rPr>
+          <w:rFonts w:asciiTheme="minorHAnsi" w:hAnsiTheme="minorHAnsi" w:cstheme="minorHAnsi"/>
+          <w:b/>
+          <w:bCs/>
+          <w:color w:val="FF0000"/>
+        </w:rPr>
+        <w:t>Please note that this web explorer is still under development. Please contact Chris Free</w:t>
+      </w:r>
+      <w:r>
+        <w:rPr>
+          <w:rFonts w:asciiTheme="minorHAnsi" w:hAnsiTheme="minorHAnsi" w:cstheme="minorHAnsi"/>
+          <w:b/>
+          <w:bCs/>
+          <w:color w:val="FF0000"/>
+        </w:rPr>
+        <w:t xml:space="preserve"> (cfree14@gmail.com)</w:t>
+      </w:r>
+      <w:r>
+        <w:rPr>
+          <w:rFonts w:asciiTheme="minorHAnsi" w:hAnsiTheme="minorHAnsi" w:cstheme="minorHAnsi"/>
+          <w:b/>
+          <w:bCs/>
+          <w:color w:val="FF0000"/>
+        </w:rPr>
+        <w:t xml:space="preserve"> if you have any comment</w:t>
+      </w:r>
+      <w:r>
+        <w:rPr>
+          <w:rFonts w:asciiTheme="minorHAnsi" w:hAnsiTheme="minorHAnsi" w:cstheme="minorHAnsi"/>
+          <w:b/>
+          <w:bCs/>
+          <w:color w:val="FF0000"/>
+        </w:rPr>
+        <w:t>s</w:t>
+      </w:r>
+      <w:r>
+        <w:rPr>
+          <w:rFonts w:asciiTheme="minorHAnsi" w:hAnsiTheme="minorHAnsi" w:cstheme="minorHAnsi"/>
+          <w:b/>
+          <w:bCs/>
+          <w:color w:val="FF0000"/>
+        </w:rPr>
+        <w:t>, questions, suggestions</w:t>
+      </w:r>
+      <w:r>
+        <w:rPr>
+          <w:rFonts w:asciiTheme="minorHAnsi" w:hAnsiTheme="minorHAnsi" w:cstheme="minorHAnsi"/>
+          <w:b/>
+          <w:bCs/>
+          <w:color w:val="FF0000"/>
+        </w:rPr>
+        <w:t>, or concerns</w:t>
+      </w:r>
+      <w:bookmarkStart w:id="0" w:name="_GoBack"/>
+      <w:bookmarkEnd w:id="0"/>
+      <w:r>
+        <w:rPr>
+          <w:rFonts w:asciiTheme="minorHAnsi" w:hAnsiTheme="minorHAnsi" w:cstheme="minorHAnsi"/>
+          <w:b/>
+          <w:bCs/>
+          <w:color w:val="FF0000"/>
+        </w:rPr>
+        <w:t>. Thanks!</w:t>
+      </w:r>
+    </w:p>
+    <w:p>
+      <w:pPr>
+        <w:pStyle w:val="NormalWeb"/>
+        <w:spacing w:before="0" w:beforeAutospacing="0" w:after="0" w:afterAutospacing="0"/>
+        <w:rPr>
+          <w:rFonts w:asciiTheme="minorHAnsi" w:hAnsiTheme="minorHAnsi" w:cstheme="minorHAnsi"/>
+          <w:b/>
+          <w:bCs/>
+          <w:color w:val="000000"/>
+        </w:rPr>
+      </w:pPr>
+    </w:p>
     <w:p>
       <w:pPr>
         <w:pStyle w:val="NormalWeb"/>
@@ -112,8 +201,6 @@
         </w:rPr>
         <w:t xml:space="preserve"> et al. (2018). This allows the user to anticipate the nutritional outcomes of (1) losing or gaining access to a stock through shifts in productivity or distribution, (2) increasing long-term yields through management reforms, or (3) retaining the stock for domestic consumption rather than export.</w:t>
       </w:r>
-      <w:bookmarkStart w:id="0" w:name="_GoBack"/>
-      <w:bookmarkEnd w:id="0"/>
     </w:p>
     <w:p>
       <w:pPr>

</xml_diff>